<commit_message>
Updated working version of AgriFusion
</commit_message>
<xml_diff>
--- a/Images/test cases.docx
+++ b/Images/test cases.docx
@@ -785,14 +785,279 @@
     </w:tbl>
     <w:p>
       <w:pPr>
-        <w:jc w:val="both"/>
+        <w:pStyle w:val="Heading1"/>
+        <w:shd w:val="clear" w:color="auto" w:fill="FFFFFF"/>
+        <w:spacing w:before="0" w:beforeAutospacing="0" w:after="240" w:afterAutospacing="0" w:line="660" w:lineRule="atLeast"/>
+        <w:textAlignment w:val="baseline"/>
+        <w:rPr>
+          <w:rFonts w:ascii="Arial" w:hAnsi="Arial" w:cs="Arial"/>
+          <w:color w:val="202124"/>
+          <w:sz w:val="54"/>
+          <w:szCs w:val="54"/>
+        </w:rPr>
+      </w:pPr>
+      <w:r>
         <w:rPr>
           <w:sz w:val="28"/>
           <w:lang w:val="en-US"/>
         </w:rPr>
-      </w:pPr>
+        <w:br/>
+      </w:r>
+      <w:r>
+        <w:rPr>
+          <w:sz w:val="28"/>
+          <w:lang w:val="en-US"/>
+        </w:rPr>
+        <w:br/>
+      </w:r>
+      <w:r>
+        <w:rPr>
+          <w:sz w:val="28"/>
+          <w:lang w:val="en-US"/>
+        </w:rPr>
+        <w:t>datase1 -</w:t>
+      </w:r>
+      <w:r>
+        <w:rPr>
+          <w:rFonts w:ascii="Arial" w:hAnsi="Arial" w:cs="Arial"/>
+          <w:color w:val="202124"/>
+          <w:sz w:val="24"/>
+          <w:szCs w:val="54"/>
+        </w:rPr>
+        <w:t>Crop Recommendation Dataset</w:t>
+      </w:r>
       <w:bookmarkStart w:id="0" w:name="_GoBack"/>
       <w:bookmarkEnd w:id="0"/>
+    </w:p>
+    <w:p>
+      <w:pPr>
+        <w:pStyle w:val="Heading1"/>
+        <w:shd w:val="clear" w:color="auto" w:fill="FFFFFF"/>
+        <w:spacing w:before="0" w:beforeAutospacing="0" w:after="240" w:afterAutospacing="0" w:line="660" w:lineRule="atLeast"/>
+        <w:textAlignment w:val="baseline"/>
+        <w:rPr>
+          <w:rFonts w:ascii="Arial" w:hAnsi="Arial" w:cs="Arial"/>
+          <w:b w:val="0"/>
+          <w:color w:val="202124"/>
+          <w:sz w:val="36"/>
+          <w:szCs w:val="54"/>
+        </w:rPr>
+      </w:pPr>
+      <w:r>
+        <w:rPr>
+          <w:sz w:val="28"/>
+          <w:lang w:val="en-US"/>
+        </w:rPr>
+        <w:t>https://www.kaggle.com/datasets/atharvaingle/crop-recommendation-dataset</w:t>
+      </w:r>
+      <w:r>
+        <w:rPr>
+          <w:sz w:val="28"/>
+          <w:lang w:val="en-US"/>
+        </w:rPr>
+        <w:br/>
+      </w:r>
+      <w:r>
+        <w:rPr>
+          <w:sz w:val="28"/>
+          <w:lang w:val="en-US"/>
+        </w:rPr>
+        <w:t>dataset 2-</w:t>
+      </w:r>
+      <w:r>
+        <w:rPr>
+          <w:rFonts w:ascii="Arial" w:hAnsi="Arial" w:cs="Arial"/>
+          <w:b w:val="0"/>
+          <w:color w:val="202124"/>
+          <w:sz w:val="36"/>
+          <w:szCs w:val="54"/>
+        </w:rPr>
+        <w:t>Crop Recommender Dataset with Soil Nutrients</w:t>
+      </w:r>
+    </w:p>
+    <w:p>
+      <w:pPr>
+        <w:pStyle w:val="Heading1"/>
+        <w:spacing w:before="0" w:beforeAutospacing="0" w:after="0" w:afterAutospacing="0"/>
+        <w:rPr>
+          <w:rFonts w:ascii="Arial" w:hAnsi="Arial" w:cs="Arial"/>
+          <w:color w:val="1A1A1A"/>
+          <w:sz w:val="28"/>
+        </w:rPr>
+      </w:pPr>
+      <w:hyperlink r:id="rId4" w:tgtFrame="_blank" w:history="1">
+        <w:r>
+          <w:rPr>
+            <w:rStyle w:val="Hyperlink"/>
+            <w:rFonts w:ascii="Arial" w:hAnsi="Arial" w:cs="Arial"/>
+            <w:b w:val="0"/>
+            <w:color w:val="202124"/>
+            <w:sz w:val="28"/>
+            <w:bdr w:val="none" w:sz="0" w:space="0" w:color="auto" w:frame="1"/>
+            <w:shd w:val="clear" w:color="auto" w:fill="FFFFFF"/>
+          </w:rPr>
+          <w:t>https://doi.org/10.34740/kaggle/dsv/2397200</w:t>
+        </w:r>
+      </w:hyperlink>
+      <w:r>
+        <w:rPr>
+          <w:sz w:val="28"/>
+          <w:lang w:val="en-US"/>
+        </w:rPr>
+        <w:br/>
+      </w:r>
+      <w:r>
+        <w:rPr>
+          <w:sz w:val="28"/>
+          <w:lang w:val="en-US"/>
+        </w:rPr>
+        <w:br/>
+      </w:r>
+      <w:r>
+        <w:rPr>
+          <w:sz w:val="28"/>
+          <w:lang w:val="en-US"/>
+        </w:rPr>
+        <w:lastRenderedPageBreak/>
+        <w:t xml:space="preserve">dataset 3 - </w:t>
+      </w:r>
+      <w:r>
+        <w:rPr>
+          <w:rFonts w:ascii="Arial" w:hAnsi="Arial" w:cs="Arial"/>
+          <w:b w:val="0"/>
+          <w:color w:val="1A1A1A"/>
+          <w:sz w:val="34"/>
+        </w:rPr>
+        <w:t>Crop Recommendation using Soil Properties and Weather Prediction Dataset</w:t>
+      </w:r>
+      <w:r>
+        <w:rPr>
+          <w:rFonts w:ascii="Arial" w:hAnsi="Arial" w:cs="Arial"/>
+          <w:b w:val="0"/>
+          <w:color w:val="1A1A1A"/>
+          <w:sz w:val="34"/>
+        </w:rPr>
+        <w:t>-</w:t>
+      </w:r>
+      <w:r>
+        <w:rPr>
+          <w:rFonts w:ascii="Arial" w:hAnsi="Arial" w:cs="Arial"/>
+          <w:b w:val="0"/>
+          <w:color w:val="1A1A1A"/>
+          <w:sz w:val="34"/>
+        </w:rPr>
+        <w:t>https://data.mendeley.com/datasets/8v757rr4st/1</w:t>
+      </w:r>
+      <w:r>
+        <w:rPr>
+          <w:rFonts w:ascii="Arial" w:hAnsi="Arial" w:cs="Arial"/>
+          <w:b w:val="0"/>
+          <w:color w:val="1A1A1A"/>
+          <w:sz w:val="34"/>
+        </w:rPr>
+        <w:t>- citation</w:t>
+      </w:r>
+      <w:proofErr w:type="gramStart"/>
+      <w:r>
+        <w:rPr>
+          <w:rFonts w:ascii="Arial" w:hAnsi="Arial" w:cs="Arial"/>
+          <w:b w:val="0"/>
+          <w:color w:val="1A1A1A"/>
+          <w:sz w:val="34"/>
+        </w:rPr>
+        <w:t>:</w:t>
+      </w:r>
+      <w:proofErr w:type="gramEnd"/>
+      <w:r>
+        <w:rPr>
+          <w:rFonts w:ascii="Arial" w:hAnsi="Arial" w:cs="Arial"/>
+          <w:b w:val="0"/>
+          <w:color w:val="1A1A1A"/>
+          <w:sz w:val="34"/>
+        </w:rPr>
+        <w:br/>
+      </w:r>
+      <w:proofErr w:type="spellStart"/>
+      <w:r>
+        <w:rPr>
+          <w:rFonts w:ascii="Arial" w:hAnsi="Arial" w:cs="Arial"/>
+          <w:color w:val="1A1A1A"/>
+          <w:sz w:val="28"/>
+        </w:rPr>
+        <w:t>Alemu</w:t>
+      </w:r>
+      <w:proofErr w:type="spellEnd"/>
+      <w:r>
+        <w:rPr>
+          <w:rFonts w:ascii="Arial" w:hAnsi="Arial" w:cs="Arial"/>
+          <w:color w:val="1A1A1A"/>
+          <w:sz w:val="28"/>
+        </w:rPr>
+        <w:t xml:space="preserve">, </w:t>
+      </w:r>
+      <w:proofErr w:type="spellStart"/>
+      <w:r>
+        <w:rPr>
+          <w:rFonts w:ascii="Arial" w:hAnsi="Arial" w:cs="Arial"/>
+          <w:color w:val="1A1A1A"/>
+          <w:sz w:val="28"/>
+        </w:rPr>
+        <w:t>Sltanu</w:t>
+      </w:r>
+      <w:proofErr w:type="spellEnd"/>
+      <w:r>
+        <w:rPr>
+          <w:rFonts w:ascii="Arial" w:hAnsi="Arial" w:cs="Arial"/>
+          <w:color w:val="1A1A1A"/>
+          <w:sz w:val="28"/>
+        </w:rPr>
+        <w:t xml:space="preserve">  (2024), “Crop Recommendation using Soil Properties and Weather Prediction Dataset”, </w:t>
+      </w:r>
+      <w:proofErr w:type="spellStart"/>
+      <w:r>
+        <w:rPr>
+          <w:rFonts w:ascii="Arial" w:hAnsi="Arial" w:cs="Arial"/>
+          <w:color w:val="1A1A1A"/>
+          <w:sz w:val="28"/>
+        </w:rPr>
+        <w:t>Mendeley</w:t>
+      </w:r>
+      <w:proofErr w:type="spellEnd"/>
+      <w:r>
+        <w:rPr>
+          <w:rFonts w:ascii="Arial" w:hAnsi="Arial" w:cs="Arial"/>
+          <w:color w:val="1A1A1A"/>
+          <w:sz w:val="28"/>
+        </w:rPr>
+        <w:t xml:space="preserve"> Data, V1, </w:t>
+      </w:r>
+      <w:proofErr w:type="spellStart"/>
+      <w:r>
+        <w:rPr>
+          <w:rFonts w:ascii="Arial" w:hAnsi="Arial" w:cs="Arial"/>
+          <w:color w:val="1A1A1A"/>
+          <w:sz w:val="28"/>
+        </w:rPr>
+        <w:t>doi</w:t>
+      </w:r>
+      <w:proofErr w:type="spellEnd"/>
+      <w:r>
+        <w:rPr>
+          <w:rFonts w:ascii="Arial" w:hAnsi="Arial" w:cs="Arial"/>
+          <w:color w:val="1A1A1A"/>
+          <w:sz w:val="28"/>
+        </w:rPr>
+        <w:t>: 10.17632/8v757rr4st.1</w:t>
+      </w:r>
+    </w:p>
+    <w:p>
+      <w:pPr>
+        <w:jc w:val="both"/>
+        <w:rPr>
+          <w:sz w:val="16"/>
+          <w:lang w:val="en-US"/>
+        </w:rPr>
+      </w:pPr>
     </w:p>
     <w:sectPr>
       <w:pgSz w:w="11906" w:h="16838"/>
@@ -1198,6 +1463,27 @@
     <w:name w:val="Normal"/>
     <w:qFormat/>
   </w:style>
+  <w:style w:type="paragraph" w:styleId="Heading1">
+    <w:name w:val="heading 1"/>
+    <w:basedOn w:val="Normal"/>
+    <w:link w:val="Heading1Char"/>
+    <w:uiPriority w:val="9"/>
+    <w:qFormat/>
+    <w:rsid w:val="00EE4991"/>
+    <w:pPr>
+      <w:spacing w:before="100" w:beforeAutospacing="1" w:after="100" w:afterAutospacing="1" w:line="240" w:lineRule="auto"/>
+      <w:outlineLvl w:val="0"/>
+    </w:pPr>
+    <w:rPr>
+      <w:rFonts w:ascii="Times New Roman" w:eastAsia="Times New Roman" w:hAnsi="Times New Roman" w:cs="Times New Roman"/>
+      <w:b/>
+      <w:bCs/>
+      <w:kern w:val="36"/>
+      <w:sz w:val="48"/>
+      <w:szCs w:val="48"/>
+      <w:lang w:eastAsia="en-IN"/>
+    </w:rPr>
+  </w:style>
   <w:style w:type="character" w:default="1" w:styleId="DefaultParagraphFont">
     <w:name w:val="Default Paragraph Font"/>
     <w:uiPriority w:val="1"/>
@@ -1234,6 +1520,34 @@
     <w:rPr>
       <w:b/>
       <w:bCs/>
+    </w:rPr>
+  </w:style>
+  <w:style w:type="character" w:customStyle="1" w:styleId="Heading1Char">
+    <w:name w:val="Heading 1 Char"/>
+    <w:basedOn w:val="DefaultParagraphFont"/>
+    <w:link w:val="Heading1"/>
+    <w:uiPriority w:val="9"/>
+    <w:rsid w:val="00EE4991"/>
+    <w:rPr>
+      <w:rFonts w:ascii="Times New Roman" w:eastAsia="Times New Roman" w:hAnsi="Times New Roman" w:cs="Times New Roman"/>
+      <w:b/>
+      <w:bCs/>
+      <w:kern w:val="36"/>
+      <w:sz w:val="48"/>
+      <w:szCs w:val="48"/>
+      <w:lang w:eastAsia="en-IN"/>
+    </w:rPr>
+  </w:style>
+  <w:style w:type="character" w:styleId="Hyperlink">
+    <w:name w:val="Hyperlink"/>
+    <w:basedOn w:val="DefaultParagraphFont"/>
+    <w:uiPriority w:val="99"/>
+    <w:semiHidden/>
+    <w:unhideWhenUsed/>
+    <w:rsid w:val="0002139F"/>
+    <w:rPr>
+      <w:color w:val="0000FF"/>
+      <w:u w:val="single"/>
     </w:rPr>
   </w:style>
 </w:styles>

</xml_diff>